<commit_message>
Changed distribution section in White Label customer doc
</commit_message>
<xml_diff>
--- a/projects/white_label/Whitelabel Documentation.docx
+++ b/projects/white_label/Whitelabel Documentation.docx
@@ -43,6 +43,12 @@
     <w:sdt>
       <w:sdtPr>
         <w:rPr>
+          <w:rFonts w:asciiTheme="minorHAnsi" w:eastAsiaTheme="minorEastAsia" w:hAnsiTheme="minorHAnsi" w:cstheme="minorBidi"/>
+          <w:b w:val="0"/>
+          <w:bCs w:val="0"/>
+          <w:color w:val="auto"/>
+          <w:sz w:val="24"/>
+          <w:szCs w:val="24"/>
           <w:lang w:val="en-US"/>
         </w:rPr>
         <w:id w:val="1306197262"/>
@@ -53,11 +59,7 @@
       </w:sdtPr>
       <w:sdtEndPr>
         <w:rPr>
-          <w:rFonts w:asciiTheme="minorHAnsi" w:eastAsiaTheme="minorEastAsia" w:hAnsiTheme="minorHAnsi" w:cstheme="minorBidi"/>
           <w:noProof/>
-          <w:color w:val="auto"/>
-          <w:sz w:val="24"/>
-          <w:szCs w:val="24"/>
         </w:rPr>
       </w:sdtEndPr>
       <w:sdtContent>
@@ -1086,7 +1088,6 @@
         <w:rPr>
           <w:lang w:val="en-US"/>
         </w:rPr>
-        <w:lastRenderedPageBreak/>
         <w:t>Custom hosted requirements</w:t>
       </w:r>
       <w:bookmarkEnd w:id="2"/>
@@ -1281,6 +1282,7 @@
         <w:rPr>
           <w:lang w:val="en-US"/>
         </w:rPr>
+        <w:lastRenderedPageBreak/>
         <w:t>Information and assets required from the customer</w:t>
       </w:r>
       <w:bookmarkEnd w:id="5"/>
@@ -1991,27 +1993,83 @@
         <w:rPr>
           <w:lang w:val="en-US"/>
         </w:rPr>
-        <w:t xml:space="preserve">An iOS deliverable will be provided as IPA file, the Android deliverable as APK. </w:t>
-      </w:r>
-    </w:p>
-    <w:p>
-      <w:pPr>
-        <w:pStyle w:val="berschrift1"/>
-        <w:rPr>
-          <w:lang w:val="en-US"/>
-        </w:rPr>
-      </w:pPr>
-      <w:bookmarkStart w:id="11" w:name="_Toc265400908"/>
-      <w:r>
-        <w:rPr>
-          <w:lang w:val="en-US"/>
-        </w:rPr>
-        <w:t>Distribution</w:t>
-      </w:r>
+        <w:t xml:space="preserve">An iOS deliverable </w:t>
+      </w:r>
+      <w:r>
+        <w:rPr>
+          <w:lang w:val="en-US"/>
+        </w:rPr>
+        <w:t>would</w:t>
+      </w:r>
+      <w:r>
+        <w:rPr>
+          <w:lang w:val="en-US"/>
+        </w:rPr>
+        <w:t xml:space="preserve"> be provided </w:t>
+      </w:r>
+      <w:r>
+        <w:rPr>
+          <w:lang w:val="en-US"/>
+        </w:rPr>
+        <w:t>via B2B distribution from the Apple App Store.  T</w:t>
+      </w:r>
+      <w:r>
+        <w:rPr>
+          <w:lang w:val="en-US"/>
+        </w:rPr>
+        <w:t xml:space="preserve">he Android deliverable </w:t>
+      </w:r>
+      <w:r>
+        <w:rPr>
+          <w:lang w:val="en-US"/>
+        </w:rPr>
+        <w:t>can be provided as an</w:t>
+      </w:r>
+      <w:r>
+        <w:rPr>
+          <w:lang w:val="en-US"/>
+        </w:rPr>
+        <w:t xml:space="preserve"> APK</w:t>
+      </w:r>
+      <w:r>
+        <w:rPr>
+          <w:lang w:val="en-US"/>
+        </w:rPr>
+        <w:t xml:space="preserve"> installation file</w:t>
+      </w:r>
+      <w:r>
+        <w:rPr>
+          <w:lang w:val="en-US"/>
+        </w:rPr>
+        <w:t>.</w:t>
+      </w:r>
+      <w:r>
+        <w:rPr>
+          <w:lang w:val="en-US"/>
+        </w:rPr>
+        <w:t xml:space="preserve"> If the customer has a distribution platform already in place, the deliverables can be integrated easily. If no distribution process is installed, other options are listed below.</w:t>
+      </w:r>
+      <w:bookmarkStart w:id="11" w:name="_GoBack"/>
       <w:bookmarkEnd w:id="11"/>
     </w:p>
     <w:p>
       <w:pPr>
+        <w:pStyle w:val="berschrift1"/>
+        <w:rPr>
+          <w:lang w:val="en-US"/>
+        </w:rPr>
+      </w:pPr>
+      <w:bookmarkStart w:id="12" w:name="_Toc265400908"/>
+      <w:r>
+        <w:rPr>
+          <w:lang w:val="en-US"/>
+        </w:rPr>
+        <w:t>Distribution</w:t>
+      </w:r>
+      <w:bookmarkEnd w:id="12"/>
+    </w:p>
+    <w:p>
+      <w:pPr>
         <w:rPr>
           <w:lang w:val="en-US"/>
         </w:rPr>
@@ -2034,25 +2092,83 @@
         </w:rPr>
         <w:t>can</w:t>
       </w:r>
-      <w:bookmarkStart w:id="12" w:name="_GoBack"/>
-      <w:bookmarkEnd w:id="12"/>
-      <w:r>
-        <w:rPr>
-          <w:lang w:val="en-US"/>
-        </w:rPr>
-        <w:t xml:space="preserve"> be published with the official Apple and Google platforms in private scope. Apple found the Volume Purchase Program (VPP) for that while Google provides a Private Playstore Channel</w:t>
-      </w:r>
-      <w:r>
-        <w:rPr>
-          <w:lang w:val="en-US"/>
-        </w:rPr>
-        <w:t xml:space="preserve"> ($25 once, $4/device/month)</w:t>
-      </w:r>
-      <w:r>
-        <w:rPr>
-          <w:lang w:val="en-US"/>
-        </w:rPr>
-        <w:t>, where also the distribution to the devices is managed. For iOS and Google clients the use of 3</w:t>
+      <w:r>
+        <w:rPr>
+          <w:lang w:val="en-US"/>
+        </w:rPr>
+        <w:t xml:space="preserve"> be published with the official Apple and Google platforms in private scope. </w:t>
+      </w:r>
+      <w:r>
+        <w:rPr>
+          <w:lang w:val="en-US"/>
+        </w:rPr>
+        <w:t xml:space="preserve">For the Apple App Store the customer must be registered in the Volume Purchase Program (VPP) from Apple. This enables Hoccer to provide the White Label App in a </w:t>
+      </w:r>
+      <w:r>
+        <w:rPr>
+          <w:lang w:val="en-US"/>
+        </w:rPr>
+        <w:t>private way. Using</w:t>
+      </w:r>
+      <w:r>
+        <w:rPr>
+          <w:lang w:val="en-US"/>
+        </w:rPr>
+        <w:t xml:space="preserve"> </w:t>
+      </w:r>
+      <w:r>
+        <w:rPr>
+          <w:lang w:val="en-US"/>
+        </w:rPr>
+        <w:t xml:space="preserve">the </w:t>
+      </w:r>
+      <w:r>
+        <w:rPr>
+          <w:lang w:val="en-US"/>
+        </w:rPr>
+        <w:t>VPP Apple ID</w:t>
+      </w:r>
+      <w:r>
+        <w:rPr>
+          <w:lang w:val="en-US"/>
+        </w:rPr>
+        <w:t>, the customer</w:t>
+      </w:r>
+      <w:r>
+        <w:rPr>
+          <w:lang w:val="en-US"/>
+        </w:rPr>
+        <w:t xml:space="preserve"> </w:t>
+      </w:r>
+      <w:r>
+        <w:rPr>
+          <w:lang w:val="en-US"/>
+        </w:rPr>
+        <w:t xml:space="preserve">requests </w:t>
+      </w:r>
+      <w:r>
+        <w:rPr>
+          <w:lang w:val="en-US"/>
+        </w:rPr>
+        <w:t>a list with redemption code</w:t>
+      </w:r>
+      <w:r>
+        <w:rPr>
+          <w:lang w:val="en-US"/>
+        </w:rPr>
+        <w:t>s</w:t>
+      </w:r>
+      <w:r>
+        <w:rPr>
+          <w:lang w:val="en-US"/>
+        </w:rPr>
+        <w:t xml:space="preserve"> for App downloads</w:t>
+      </w:r>
+      <w:r>
+        <w:rPr>
+          <w:lang w:val="en-US"/>
+        </w:rPr>
+        <w:t>. These codes can be used manually to download the App on iOS devices. To have full, central control over devices and installations a 3</w:t>
       </w:r>
       <w:r>
         <w:rPr>
@@ -2065,7 +2181,95 @@
         <w:rPr>
           <w:lang w:val="en-US"/>
         </w:rPr>
-        <w:t xml:space="preserve"> party MDM-solutions is possible.</w:t>
+        <w:t xml:space="preserve"> Party MDM (Mobile Device Management) solution is recommended by Apple.</w:t>
+      </w:r>
+    </w:p>
+    <w:p>
+      <w:pPr>
+        <w:rPr>
+          <w:lang w:val="en-US"/>
+        </w:rPr>
+      </w:pPr>
+      <w:r>
+        <w:rPr>
+          <w:lang w:val="en-US"/>
+        </w:rPr>
+        <w:t xml:space="preserve">For Android, </w:t>
+      </w:r>
+      <w:r>
+        <w:rPr>
+          <w:lang w:val="en-US"/>
+        </w:rPr>
+        <w:t>Google provides a Private Playstore Channel</w:t>
+      </w:r>
+      <w:r>
+        <w:rPr>
+          <w:lang w:val="en-US"/>
+        </w:rPr>
+        <w:t xml:space="preserve"> </w:t>
+      </w:r>
+      <w:r>
+        <w:rPr>
+          <w:lang w:val="en-US"/>
+        </w:rPr>
+        <w:t xml:space="preserve">that comes in a package with the Google Apps product </w:t>
+      </w:r>
+      <w:r>
+        <w:rPr>
+          <w:lang w:val="en-US"/>
+        </w:rPr>
+        <w:t>($25 once, $4/device/month)</w:t>
+      </w:r>
+      <w:r>
+        <w:rPr>
+          <w:lang w:val="en-US"/>
+        </w:rPr>
+        <w:t xml:space="preserve">. </w:t>
+      </w:r>
+    </w:p>
+    <w:p>
+      <w:pPr>
+        <w:rPr>
+          <w:lang w:val="en-US"/>
+        </w:rPr>
+      </w:pPr>
+    </w:p>
+    <w:p>
+      <w:pPr>
+        <w:rPr>
+          <w:lang w:val="en-US"/>
+        </w:rPr>
+      </w:pPr>
+      <w:r>
+        <w:rPr>
+          <w:lang w:val="en-US"/>
+        </w:rPr>
+        <w:t>For iOS and Google clients the use of 3</w:t>
+      </w:r>
+      <w:r>
+        <w:rPr>
+          <w:vertAlign w:val="superscript"/>
+          <w:lang w:val="en-US"/>
+        </w:rPr>
+        <w:t>rd</w:t>
+      </w:r>
+      <w:r>
+        <w:rPr>
+          <w:lang w:val="en-US"/>
+        </w:rPr>
+        <w:t xml:space="preserve"> party MDM-solutions is </w:t>
+      </w:r>
+      <w:r>
+        <w:rPr>
+          <w:lang w:val="en-US"/>
+        </w:rPr>
+        <w:t>recommended</w:t>
+      </w:r>
+      <w:r>
+        <w:rPr>
+          <w:lang w:val="en-US"/>
+        </w:rPr>
+        <w:t>.</w:t>
       </w:r>
       <w:r>
         <w:rPr>
@@ -2166,7 +2370,6 @@
             <w:r>
               <w:rPr>
                 <w:noProof/>
-                <w:lang w:val="en-US"/>
               </w:rPr>
               <w:drawing>
                 <wp:inline distT="0" distB="0" distL="0" distR="0" wp14:anchorId="752AF60F" wp14:editId="44476BA1">
@@ -2313,7 +2516,6 @@
             <w:r>
               <w:rPr>
                 <w:noProof/>
-                <w:lang w:val="en-US"/>
               </w:rPr>
               <w:drawing>
                 <wp:inline distT="0" distB="0" distL="0" distR="0" wp14:anchorId="504FD95D" wp14:editId="5A308609">
@@ -2474,7 +2676,6 @@
               <w:rPr>
                 <w:rFonts w:eastAsia="Times New Roman" w:cs="Times New Roman"/>
                 <w:noProof/>
-                <w:lang w:val="en-US"/>
               </w:rPr>
               <w:drawing>
                 <wp:inline distT="0" distB="0" distL="0" distR="0" wp14:anchorId="4A019E0C" wp14:editId="77056E74">
@@ -3520,6 +3721,7 @@
   <w:style w:type="character" w:default="1" w:styleId="Absatzstandardschriftart">
     <w:name w:val="Default Paragraph Font"/>
     <w:uiPriority w:val="1"/>
+    <w:semiHidden/>
     <w:unhideWhenUsed/>
   </w:style>
   <w:style w:type="table" w:default="1" w:styleId="NormaleTabelle">
@@ -4100,6 +4302,7 @@
   <w:style w:type="character" w:default="1" w:styleId="Absatzstandardschriftart">
     <w:name w:val="Default Paragraph Font"/>
     <w:uiPriority w:val="1"/>
+    <w:semiHidden/>
     <w:unhideWhenUsed/>
   </w:style>
   <w:style w:type="table" w:default="1" w:styleId="NormaleTabelle">
@@ -4777,7 +4980,7 @@
 </file>
 
 <file path=customXml/itemProps1.xml><?xml version="1.0" encoding="utf-8"?>
-<ds:datastoreItem xmlns:ds="http://schemas.openxmlformats.org/officeDocument/2006/customXml" ds:itemID="{4D3B64B7-F110-054C-AA6F-95E59574C7AA}">
+<ds:datastoreItem xmlns:ds="http://schemas.openxmlformats.org/officeDocument/2006/customXml" ds:itemID="{EECD9D96-A9F4-0D4A-B71B-9DCA4A261A3E}">
   <ds:schemaRefs>
     <ds:schemaRef ds:uri="http://schemas.openxmlformats.org/officeDocument/2006/bibliography"/>
   </ds:schemaRefs>

</xml_diff>